<commit_message>
Few Changes in CodeLens
</commit_message>
<xml_diff>
--- a/backend/src/main/java/codelens/backend/DocxFile/Summary/Response.docx
+++ b/backend/src/main/java/codelens/backend/DocxFile/Summary/Response.docx
@@ -5,9 +5,9 @@
     <w:p>
       <w:r>
         <w:rPr>
-          <w:sz w:val="28"/>
+          <w:sz w:val="24"/>
         </w:rPr>
-        <w:t>what is java language ?</w:t>
+        <w:t>t54t5tw</w:t>
       </w:r>
     </w:p>
   </w:body>

</xml_diff>